<commit_message>
Add all the questions.
</commit_message>
<xml_diff>
--- a/9.docx
+++ b/9.docx
@@ -90,36 +90,142 @@
         </w:rPr>
         <w:t>9-7</w:t>
       </w:r>
+      <w:r>
+        <w:t xml:space="preserve"> 滚动条分为几类？其结构是如何定义的？</w:t>
+      </w:r>
     </w:p>
     <w:p>
       <w:r>
         <w:t>9-8</w:t>
       </w:r>
+      <w:r>
+        <w:t xml:space="preserve"> 滚动条控件是如何进行消息传递的？</w:t>
+      </w:r>
     </w:p>
     <w:p>
       <w:r>
         <w:t>9-9</w:t>
       </w:r>
+      <w:r>
+        <w:t xml:space="preserve"> 编辑框控件是如何使用的？</w:t>
+      </w:r>
     </w:p>
     <w:p>
       <w:r>
         <w:t>9-10</w:t>
       </w:r>
-    </w:p>
-    <w:p>
+      <w:r>
+        <w:t xml:space="preserve"> 编辑框控件的类结构是如何定义的？</w:t>
+      </w:r>
+    </w:p>
+    <w:p>
+      <w:pPr>
+        <w:rPr>
+          <w:rFonts w:hint="eastAsia"/>
+        </w:rPr>
+      </w:pPr>
       <w:r>
         <w:t>9-11</w:t>
       </w:r>
-    </w:p>
-    <w:p>
+      <w:r>
+        <w:t xml:space="preserve"> 编辑框控件是如何相应消息的？</w:t>
+      </w:r>
+    </w:p>
+    <w:p>
+      <w:pPr>
+        <w:rPr>
+          <w:rFonts w:hint="eastAsia"/>
+        </w:rPr>
+      </w:pPr>
       <w:r>
         <w:t>9-13</w:t>
       </w:r>
+      <w:r>
+        <w:t xml:space="preserve"> 创建三个水平滚动条，分别用来控制红、绿‘蓝三种基本颜色的变化，并在编辑框中显示当时RGB的值，便哈</w:t>
+      </w:r>
+      <w:proofErr w:type="spellStart"/>
+      <w:r>
+        <w:t>ude</w:t>
+      </w:r>
+      <w:proofErr w:type="spellEnd"/>
+      <w:r>
+        <w:t>颜色效果在一个椭圆种以填充椭圆的方式表现出来。</w:t>
+      </w:r>
     </w:p>
     <w:p>
       <w:r>
         <w:t>9-20</w:t>
       </w:r>
+      <w:r>
+        <w:t xml:space="preserve"> 建立一个程序进行数据的管理，设有10组数据，每一组数据有</w:t>
+      </w:r>
+      <w:r>
+        <w:rPr>
+          <w:rFonts w:hint="eastAsia"/>
+        </w:rPr>
+        <w:t>5个元素，要求改程序能实现如下功能：</w:t>
+      </w:r>
+    </w:p>
+    <w:p>
+      <w:pPr>
+        <w:pStyle w:val="ListParagraph"/>
+        <w:numPr>
+          <w:ilvl w:val="0"/>
+          <w:numId w:val="1"/>
+        </w:numPr>
+        <w:ind w:firstLineChars="0"/>
+      </w:pPr>
+      <w:r>
+        <w:rPr>
+          <w:rFonts w:hint="eastAsia"/>
+        </w:rPr>
+        <w:t>从键盘依次输入1</w:t>
+      </w:r>
+      <w:r>
+        <w:t>0组数据；</w:t>
+      </w:r>
+    </w:p>
+    <w:p>
+      <w:pPr>
+        <w:pStyle w:val="ListParagraph"/>
+        <w:numPr>
+          <w:ilvl w:val="0"/>
+          <w:numId w:val="1"/>
+        </w:numPr>
+        <w:ind w:firstLineChars="0"/>
+      </w:pPr>
+      <w:r>
+        <w:t>调出任意的一组数据显示出来；</w:t>
+      </w:r>
+    </w:p>
+    <w:p>
+      <w:pPr>
+        <w:pStyle w:val="ListParagraph"/>
+        <w:numPr>
+          <w:ilvl w:val="0"/>
+          <w:numId w:val="1"/>
+        </w:numPr>
+        <w:ind w:firstLineChars="0"/>
+      </w:pPr>
+      <w:r>
+        <w:t>修改任意一组数据或一组数据种的任意一个元素；</w:t>
+      </w:r>
+    </w:p>
+    <w:p>
+      <w:pPr>
+        <w:pStyle w:val="ListParagraph"/>
+        <w:numPr>
+          <w:ilvl w:val="0"/>
+          <w:numId w:val="1"/>
+        </w:numPr>
+        <w:ind w:firstLineChars="0"/>
+        <w:rPr>
+          <w:rFonts w:hint="eastAsia"/>
+        </w:rPr>
+      </w:pPr>
+      <w:r>
+        <w:t>求出任意一组数据种的最大值和最小值；</w:t>
+      </w:r>
     </w:p>
     <w:p>
       <w:pPr>
@@ -129,6 +235,63 @@
       </w:pPr>
       <w:r>
         <w:t>9-21</w:t>
+      </w:r>
+      <w:r>
+        <w:t xml:space="preserve"> </w:t>
+      </w:r>
+      <w:r>
+        <w:t>创建一程序，包含两个编辑框，一个是单行编辑框，一个是多行编辑框，另外有</w:t>
+      </w:r>
+      <w:r>
+        <w:rPr>
+          <w:rFonts w:hint="eastAsia"/>
+        </w:rPr>
+        <w:t>C</w:t>
+      </w:r>
+      <w:r>
+        <w:t>ut、</w:t>
+      </w:r>
+      <w:r>
+        <w:rPr>
+          <w:rFonts w:hint="eastAsia"/>
+        </w:rPr>
+        <w:t>C</w:t>
+      </w:r>
+      <w:r>
+        <w:t>opy、Paste、Clear All、</w:t>
+      </w:r>
+      <w:r>
+        <w:rPr>
+          <w:rFonts w:hint="eastAsia"/>
+        </w:rPr>
+        <w:t>U</w:t>
+      </w:r>
+      <w:r>
+        <w:t>ndo和</w:t>
+      </w:r>
+      <w:r>
+        <w:rPr>
+          <w:rFonts w:hint="eastAsia"/>
+        </w:rPr>
+        <w:t>E</w:t>
+      </w:r>
+      <w:r>
+        <w:t>xit按钮，分别完成从一个编辑框到另一个编辑框的“剪切”、“复制”、“粘贴”、“清除“撤销”和“退出”操作。在多行编辑框的下方创建</w:t>
+      </w:r>
+      <w:r>
+        <w:rPr>
+          <w:rFonts w:hint="eastAsia"/>
+        </w:rPr>
+        <w:t>4个</w:t>
+      </w:r>
+      <w:r>
+        <w:rPr>
+          <w:rFonts w:hint="eastAsia"/>
+        </w:rPr>
+        <w:t>文本框，能动态显示多行编辑框中当前文本的行数、字符数、多行编辑框种当前可见最上面一行的行号、光标所在行的行号，界面如图9-</w:t>
+      </w:r>
+      <w:r>
+        <w:t>36所示。</w:t>
       </w:r>
       <w:bookmarkStart w:id="0" w:name="_GoBack"/>
       <w:bookmarkEnd w:id="0"/>
@@ -141,6 +304,103 @@
     </w:sectPr>
   </w:body>
 </w:document>
+</file>
+
+<file path=word/numbering.xml><?xml version="1.0" encoding="utf-8"?>
+<w:numbering xmlns:wpc="http://schemas.microsoft.com/office/word/2010/wordprocessingCanvas" xmlns:cx="http://schemas.microsoft.com/office/drawing/2014/chartex" xmlns:cx1="http://schemas.microsoft.com/office/drawing/2015/9/8/chartex" xmlns:mc="http://schemas.openxmlformats.org/markup-compatibility/2006" xmlns:o="urn:schemas-microsoft-com:office:office" xmlns:r="http://schemas.openxmlformats.org/officeDocument/2006/relationships" xmlns:m="http://schemas.openxmlformats.org/officeDocument/2006/math" xmlns:v="urn:schemas-microsoft-com:vml" xmlns:wp14="http://schemas.microsoft.com/office/word/2010/wordprocessingDrawing" xmlns:wp="http://schemas.openxmlformats.org/drawingml/2006/wordprocessingDrawing" xmlns:w10="urn:schemas-microsoft-com:office:word" xmlns:w="http://schemas.openxmlformats.org/wordprocessingml/2006/main" xmlns:w14="http://schemas.microsoft.com/office/word/2010/wordml" xmlns:w15="http://schemas.microsoft.com/office/word/2012/wordml" xmlns:w16se="http://schemas.microsoft.com/office/word/2015/wordml/symex" xmlns:wpg="http://schemas.microsoft.com/office/word/2010/wordprocessingGroup" xmlns:wpi="http://schemas.microsoft.com/office/word/2010/wordprocessingInk" xmlns:wne="http://schemas.microsoft.com/office/word/2006/wordml" xmlns:wps="http://schemas.microsoft.com/office/word/2010/wordprocessingShape" mc:Ignorable="w14 w15 w16se wp14">
+  <w:abstractNum w:abstractNumId="0" w15:restartNumberingAfterBreak="0">
+    <w:nsid w:val="0E6906A7"/>
+    <w:multiLevelType w:val="hybridMultilevel"/>
+    <w:tmpl w:val="3670C1D2"/>
+    <w:lvl w:ilvl="0" w:tplc="736A34DC">
+      <w:start w:val="1"/>
+      <w:numFmt w:val="decimal"/>
+      <w:lvlText w:val="%1."/>
+      <w:lvlJc w:val="left"/>
+      <w:pPr>
+        <w:ind w:left="780" w:hanging="360"/>
+      </w:pPr>
+      <w:rPr>
+        <w:rFonts w:hint="default"/>
+      </w:rPr>
+    </w:lvl>
+    <w:lvl w:ilvl="1" w:tplc="04090019" w:tentative="1">
+      <w:start w:val="1"/>
+      <w:numFmt w:val="lowerLetter"/>
+      <w:lvlText w:val="%2)"/>
+      <w:lvlJc w:val="left"/>
+      <w:pPr>
+        <w:ind w:left="1260" w:hanging="420"/>
+      </w:pPr>
+    </w:lvl>
+    <w:lvl w:ilvl="2" w:tplc="0409001B" w:tentative="1">
+      <w:start w:val="1"/>
+      <w:numFmt w:val="lowerRoman"/>
+      <w:lvlText w:val="%3."/>
+      <w:lvlJc w:val="right"/>
+      <w:pPr>
+        <w:ind w:left="1680" w:hanging="420"/>
+      </w:pPr>
+    </w:lvl>
+    <w:lvl w:ilvl="3" w:tplc="0409000F" w:tentative="1">
+      <w:start w:val="1"/>
+      <w:numFmt w:val="decimal"/>
+      <w:lvlText w:val="%4."/>
+      <w:lvlJc w:val="left"/>
+      <w:pPr>
+        <w:ind w:left="2100" w:hanging="420"/>
+      </w:pPr>
+    </w:lvl>
+    <w:lvl w:ilvl="4" w:tplc="04090019" w:tentative="1">
+      <w:start w:val="1"/>
+      <w:numFmt w:val="lowerLetter"/>
+      <w:lvlText w:val="%5)"/>
+      <w:lvlJc w:val="left"/>
+      <w:pPr>
+        <w:ind w:left="2520" w:hanging="420"/>
+      </w:pPr>
+    </w:lvl>
+    <w:lvl w:ilvl="5" w:tplc="0409001B" w:tentative="1">
+      <w:start w:val="1"/>
+      <w:numFmt w:val="lowerRoman"/>
+      <w:lvlText w:val="%6."/>
+      <w:lvlJc w:val="right"/>
+      <w:pPr>
+        <w:ind w:left="2940" w:hanging="420"/>
+      </w:pPr>
+    </w:lvl>
+    <w:lvl w:ilvl="6" w:tplc="0409000F" w:tentative="1">
+      <w:start w:val="1"/>
+      <w:numFmt w:val="decimal"/>
+      <w:lvlText w:val="%7."/>
+      <w:lvlJc w:val="left"/>
+      <w:pPr>
+        <w:ind w:left="3360" w:hanging="420"/>
+      </w:pPr>
+    </w:lvl>
+    <w:lvl w:ilvl="7" w:tplc="04090019" w:tentative="1">
+      <w:start w:val="1"/>
+      <w:numFmt w:val="lowerLetter"/>
+      <w:lvlText w:val="%8)"/>
+      <w:lvlJc w:val="left"/>
+      <w:pPr>
+        <w:ind w:left="3780" w:hanging="420"/>
+      </w:pPr>
+    </w:lvl>
+    <w:lvl w:ilvl="8" w:tplc="0409001B" w:tentative="1">
+      <w:start w:val="1"/>
+      <w:numFmt w:val="lowerRoman"/>
+      <w:lvlText w:val="%9."/>
+      <w:lvlJc w:val="right"/>
+      <w:pPr>
+        <w:ind w:left="4200" w:hanging="420"/>
+      </w:pPr>
+    </w:lvl>
+  </w:abstractNum>
+  <w:num w:numId="1">
+    <w:abstractNumId w:val="0"/>
+  </w:num>
+</w:numbering>
 </file>
 
 <file path=word/styles.xml><?xml version="1.0" encoding="utf-8"?>
@@ -565,6 +825,16 @@
     <w:semiHidden/>
     <w:unhideWhenUsed/>
   </w:style>
+  <w:style w:type="paragraph" w:styleId="ListParagraph">
+    <w:name w:val="List Paragraph"/>
+    <w:basedOn w:val="Normal"/>
+    <w:uiPriority w:val="34"/>
+    <w:qFormat/>
+    <w:rsid w:val="003D103A"/>
+    <w:pPr>
+      <w:ind w:firstLineChars="200" w:firstLine="420"/>
+    </w:pPr>
+  </w:style>
 </w:styles>
 </file>
 
@@ -834,7 +1104,7 @@
 </file>
 
 <file path=customXml/itemProps1.xml><?xml version="1.0" encoding="utf-8"?>
-<ds:datastoreItem xmlns:ds="http://schemas.openxmlformats.org/officeDocument/2006/customXml" ds:itemID="{02983E9D-6DDB-42AC-9B05-02C1F00778D4}">
+<ds:datastoreItem xmlns:ds="http://schemas.openxmlformats.org/officeDocument/2006/customXml" ds:itemID="{63F269C0-CE52-4CD6-8EF2-0F977D2A9564}">
   <ds:schemaRefs>
     <ds:schemaRef ds:uri="http://schemas.openxmlformats.org/officeDocument/2006/bibliography"/>
   </ds:schemaRefs>

</xml_diff>

<commit_message>
Add truly all the problems.
</commit_message>
<xml_diff>
--- a/9.docx
+++ b/9.docx
@@ -20,6 +20,74 @@
       </w:r>
     </w:p>
     <w:p>
+      <w:pPr>
+        <w:pStyle w:val="ListParagraph"/>
+        <w:numPr>
+          <w:ilvl w:val="0"/>
+          <w:numId w:val="2"/>
+        </w:numPr>
+        <w:ind w:firstLineChars="0"/>
+      </w:pPr>
+      <w:r>
+        <w:rPr>
+          <w:rFonts w:hint="eastAsia"/>
+        </w:rPr>
+        <w:t>按钮控件</w:t>
+      </w:r>
+    </w:p>
+    <w:p>
+      <w:pPr>
+        <w:pStyle w:val="ListParagraph"/>
+        <w:numPr>
+          <w:ilvl w:val="0"/>
+          <w:numId w:val="2"/>
+        </w:numPr>
+        <w:ind w:firstLineChars="0"/>
+      </w:pPr>
+      <w:r>
+        <w:t>编辑框控件</w:t>
+      </w:r>
+    </w:p>
+    <w:p>
+      <w:pPr>
+        <w:pStyle w:val="ListParagraph"/>
+        <w:numPr>
+          <w:ilvl w:val="0"/>
+          <w:numId w:val="2"/>
+        </w:numPr>
+        <w:ind w:firstLineChars="0"/>
+      </w:pPr>
+      <w:r>
+        <w:t>列表框控件</w:t>
+      </w:r>
+    </w:p>
+    <w:p>
+      <w:pPr>
+        <w:pStyle w:val="ListParagraph"/>
+        <w:numPr>
+          <w:ilvl w:val="0"/>
+          <w:numId w:val="2"/>
+        </w:numPr>
+        <w:ind w:firstLineChars="0"/>
+      </w:pPr>
+      <w:r>
+        <w:t>组合框控件滚动条控件</w:t>
+      </w:r>
+    </w:p>
+    <w:p>
+      <w:pPr>
+        <w:pStyle w:val="ListParagraph"/>
+        <w:numPr>
+          <w:ilvl w:val="0"/>
+          <w:numId w:val="2"/>
+        </w:numPr>
+        <w:ind w:firstLineChars="0"/>
+      </w:pPr>
+      <w:r>
+        <w:t>静态控件</w:t>
+      </w:r>
+    </w:p>
+    <w:p>
       <w:r>
         <w:rPr>
           <w:rFonts w:hint="eastAsia"/>
@@ -79,11 +147,6 @@
       </w:r>
     </w:p>
     <w:p>
-      <w:pPr>
-        <w:rPr>
-          <w:rFonts w:hint="eastAsia"/>
-        </w:rPr>
-      </w:pPr>
       <w:r>
         <w:rPr>
           <w:rFonts w:hint="eastAsia"/>
@@ -119,11 +182,6 @@
       </w:r>
     </w:p>
     <w:p>
-      <w:pPr>
-        <w:rPr>
-          <w:rFonts w:hint="eastAsia"/>
-        </w:rPr>
-      </w:pPr>
       <w:r>
         <w:t>9-11</w:t>
       </w:r>
@@ -132,24 +190,11 @@
       </w:r>
     </w:p>
     <w:p>
-      <w:pPr>
-        <w:rPr>
-          <w:rFonts w:hint="eastAsia"/>
-        </w:rPr>
-      </w:pPr>
       <w:r>
         <w:t>9-13</w:t>
       </w:r>
       <w:r>
-        <w:t xml:space="preserve"> 创建三个水平滚动条，分别用来控制红、绿‘蓝三种基本颜色的变化，并在编辑框中显示当时RGB的值，便哈</w:t>
-      </w:r>
-      <w:proofErr w:type="spellStart"/>
-      <w:r>
-        <w:t>ude</w:t>
-      </w:r>
-      <w:proofErr w:type="spellEnd"/>
-      <w:r>
-        <w:t>颜色效果在一个椭圆种以填充椭圆的方式表现出来。</w:t>
+        <w:t xml:space="preserve"> 创建三个水平滚动条，分别用来控制红、绿‘蓝三种基本颜色的变化，并在编辑框中显示当时RGB的值，颜色效果在一个椭圆种以填充椭圆的方式表现出来。</w:t>
       </w:r>
     </w:p>
     <w:p>
@@ -219,20 +264,12 @@
           <w:numId w:val="1"/>
         </w:numPr>
         <w:ind w:firstLineChars="0"/>
-        <w:rPr>
-          <w:rFonts w:hint="eastAsia"/>
-        </w:rPr>
       </w:pPr>
       <w:r>
         <w:t>求出任意一组数据种的最大值和最小值；</w:t>
       </w:r>
     </w:p>
     <w:p>
-      <w:pPr>
-        <w:rPr>
-          <w:rFonts w:hint="eastAsia"/>
-        </w:rPr>
-      </w:pPr>
       <w:r>
         <w:t>9-21</w:t>
       </w:r>
@@ -292,6 +329,712 @@
       </w:r>
       <w:r>
         <w:t>36所示。</w:t>
+      </w:r>
+    </w:p>
+    <w:p/>
+    <w:p/>
+    <w:p/>
+    <w:p>
+      <w:r>
+        <w:t>3</w:t>
+      </w:r>
+      <w:r>
+        <w:rPr>
+          <w:rFonts w:hint="eastAsia"/>
+        </w:rPr>
+        <w:t>-</w:t>
+      </w:r>
+      <w:r>
+        <w:t xml:space="preserve">1 </w:t>
+      </w:r>
+      <w:r>
+        <w:rPr>
+          <w:rFonts w:hint="eastAsia"/>
+        </w:rPr>
+        <w:t>Windows编程中窗口的含义是什么？</w:t>
+      </w:r>
+    </w:p>
+    <w:p>
+      <w:pPr>
+        <w:rPr>
+          <w:rFonts w:hint="eastAsia"/>
+        </w:rPr>
+      </w:pPr>
+      <w:r>
+        <w:rPr>
+          <w:rFonts w:hint="eastAsia"/>
+        </w:rPr>
+        <w:t>3-2</w:t>
+      </w:r>
+      <w:r>
+        <w:t xml:space="preserve"> </w:t>
+      </w:r>
+      <w:r>
+        <w:rPr>
+          <w:rFonts w:hint="eastAsia"/>
+        </w:rPr>
+        <w:t>事件驱动的特点是什么？</w:t>
+      </w:r>
+    </w:p>
+    <w:p>
+      <w:pPr>
+        <w:rPr>
+          <w:rFonts w:hint="eastAsia"/>
+        </w:rPr>
+      </w:pPr>
+      <w:r>
+        <w:t xml:space="preserve">3-3 Windows </w:t>
+      </w:r>
+      <w:r>
+        <w:rPr>
+          <w:rFonts w:hint="eastAsia"/>
+        </w:rPr>
+        <w:t>应用程序中的消息传递是如何进行的？请举例说明。</w:t>
+      </w:r>
+    </w:p>
+    <w:p>
+      <w:pPr>
+        <w:rPr>
+          <w:rFonts w:hint="eastAsia"/>
+        </w:rPr>
+      </w:pPr>
+      <w:r>
+        <w:t xml:space="preserve">3-4 </w:t>
+      </w:r>
+      <w:r>
+        <w:rPr>
+          <w:rFonts w:hint="eastAsia"/>
+        </w:rPr>
+        <w:t>句柄的作用是什么？请距离说明。</w:t>
+      </w:r>
+    </w:p>
+    <w:p>
+      <w:r>
+        <w:t xml:space="preserve">3-5 </w:t>
+      </w:r>
+      <w:r>
+        <w:rPr>
+          <w:rFonts w:hint="eastAsia"/>
+        </w:rPr>
+        <w:t>一个Windows应用程序最基本的构成应有哪些部分？</w:t>
+      </w:r>
+    </w:p>
+    <w:p/>
+    <w:p>
+      <w:pPr>
+        <w:rPr>
+          <w:rFonts w:hint="eastAsia"/>
+        </w:rPr>
+      </w:pPr>
+      <w:r>
+        <w:rPr>
+          <w:rFonts w:hint="eastAsia"/>
+        </w:rPr>
+        <w:t>4-1</w:t>
+      </w:r>
+      <w:r>
+        <w:t xml:space="preserve"> </w:t>
+      </w:r>
+      <w:r>
+        <w:rPr>
+          <w:rFonts w:hint="eastAsia"/>
+        </w:rPr>
+        <w:t>什么是图形设备接口？</w:t>
+      </w:r>
+    </w:p>
+    <w:p>
+      <w:r>
+        <w:t>4-2</w:t>
+      </w:r>
+      <w:r>
+        <w:t xml:space="preserve"> </w:t>
+      </w:r>
+      <w:r>
+        <w:rPr>
+          <w:rFonts w:hint="eastAsia"/>
+        </w:rPr>
+        <w:t>如何进行图形的刷新？</w:t>
+      </w:r>
+    </w:p>
+    <w:p>
+      <w:r>
+        <w:t>4-3</w:t>
+      </w:r>
+      <w:r>
+        <w:t xml:space="preserve"> </w:t>
+      </w:r>
+      <w:r>
+        <w:rPr>
+          <w:rFonts w:hint="eastAsia"/>
+        </w:rPr>
+        <w:t>如何获取绘图工具的句柄？</w:t>
+      </w:r>
+    </w:p>
+    <w:p>
+      <w:r>
+        <w:t>4-4</w:t>
+      </w:r>
+      <w:r>
+        <w:t xml:space="preserve"> </w:t>
+      </w:r>
+      <w:r>
+        <w:rPr>
+          <w:rFonts w:hint="eastAsia"/>
+        </w:rPr>
+        <w:t>如何定义映像模式？</w:t>
+      </w:r>
+    </w:p>
+    <w:p>
+      <w:r>
+        <w:t>4-5</w:t>
+      </w:r>
+      <w:r>
+        <w:t xml:space="preserve"> </w:t>
+      </w:r>
+      <w:r>
+        <w:rPr>
+          <w:rFonts w:hint="eastAsia"/>
+        </w:rPr>
+        <w:t>请编写程序，要求如下：</w:t>
+      </w:r>
+    </w:p>
+    <w:p>
+      <w:pPr>
+        <w:pStyle w:val="ListParagraph"/>
+        <w:numPr>
+          <w:ilvl w:val="0"/>
+          <w:numId w:val="5"/>
+        </w:numPr>
+        <w:ind w:firstLineChars="0"/>
+      </w:pPr>
+      <w:r>
+        <w:rPr>
+          <w:rFonts w:hint="eastAsia"/>
+        </w:rPr>
+        <w:t>定义一支红色的画笔，绘制一个等边五边形</w:t>
+      </w:r>
+    </w:p>
+    <w:p>
+      <w:pPr>
+        <w:pStyle w:val="ListParagraph"/>
+        <w:numPr>
+          <w:ilvl w:val="0"/>
+          <w:numId w:val="5"/>
+        </w:numPr>
+        <w:ind w:firstLineChars="0"/>
+      </w:pPr>
+      <w:r>
+        <w:rPr>
+          <w:rFonts w:hint="eastAsia"/>
+        </w:rPr>
+        <w:t>用不同颜色的线条链接互不相邻的两个点</w:t>
+      </w:r>
+    </w:p>
+    <w:p>
+      <w:pPr>
+        <w:pStyle w:val="ListParagraph"/>
+        <w:numPr>
+          <w:ilvl w:val="0"/>
+          <w:numId w:val="5"/>
+        </w:numPr>
+        <w:ind w:firstLineChars="0"/>
+        <w:rPr>
+          <w:rFonts w:hint="eastAsia"/>
+        </w:rPr>
+      </w:pPr>
+      <w:r>
+        <w:rPr>
+          <w:rFonts w:hint="eastAsia"/>
+        </w:rPr>
+        <w:lastRenderedPageBreak/>
+        <w:t>用不同颜色的画刷填充用上述方法所形成的图形中的每一个区域</w:t>
+      </w:r>
+    </w:p>
+    <w:p>
+      <w:r>
+        <w:t>4-6</w:t>
+      </w:r>
+      <w:r>
+        <w:t xml:space="preserve"> </w:t>
+      </w:r>
+      <w:r>
+        <w:rPr>
+          <w:rFonts w:hint="eastAsia"/>
+        </w:rPr>
+        <w:t>编写一个程序，在屏幕上出现一个圆心沿正弦曲线轨迹移动的是心愿，要求每个四分之一周期，媛的填充色和媛的周边颜色都发生便哈u（颜色子集选取），同时u，媛的半径在四分之一周期之内有正弦曲线赋值的0.2倍至0.6倍线性增长</w:t>
+      </w:r>
+    </w:p>
+    <w:p>
+      <w:pPr>
+        <w:rPr>
+          <w:rFonts w:hint="eastAsia"/>
+        </w:rPr>
+      </w:pPr>
+      <w:r>
+        <w:rPr>
+          <w:rFonts w:hint="eastAsia"/>
+        </w:rPr>
+        <w:t>4-8</w:t>
+      </w:r>
+      <w:r>
+        <w:t xml:space="preserve"> </w:t>
+      </w:r>
+      <w:r>
+        <w:rPr>
+          <w:rFonts w:hint="eastAsia"/>
+        </w:rPr>
+        <w:t>在窗口中化一个旋转反的风车，风车中有三个叶片，颜色分别为洪荒和蓝，叶片外侧有一个外接圆</w:t>
+      </w:r>
+    </w:p>
+    <w:p>
+      <w:pPr>
+        <w:rPr>
+          <w:rFonts w:hint="eastAsia"/>
+        </w:rPr>
+      </w:pPr>
+      <w:r>
+        <w:t xml:space="preserve">4-9 </w:t>
+      </w:r>
+      <w:r>
+        <w:rPr>
+          <w:rFonts w:hint="eastAsia"/>
+        </w:rPr>
+        <w:t>在窗口中使用定时器，每个疫苗，交替的用红色绿色和蓝色的画刷来填充整个窗口客户区。</w:t>
+      </w:r>
+    </w:p>
+    <w:p>
+      <w:r>
+        <w:t>5-1</w:t>
+      </w:r>
+      <w:r>
+        <w:t xml:space="preserve"> </w:t>
+      </w:r>
+      <w:r>
+        <w:rPr>
+          <w:rFonts w:hint="eastAsia"/>
+        </w:rPr>
+        <w:t>如何获取字体句柄？</w:t>
+      </w:r>
+    </w:p>
+    <w:p>
+      <w:r>
+        <w:t>5-2</w:t>
+      </w:r>
+      <w:r>
+        <w:t xml:space="preserve"> </w:t>
+      </w:r>
+      <w:r>
+        <w:rPr>
+          <w:rFonts w:hint="eastAsia"/>
+        </w:rPr>
+        <w:t>如何创建自定义字体？</w:t>
+      </w:r>
+    </w:p>
+    <w:p>
+      <w:pPr>
+        <w:rPr>
+          <w:rFonts w:hint="eastAsia"/>
+        </w:rPr>
+      </w:pPr>
+      <w:r>
+        <w:t>5-3</w:t>
+      </w:r>
+      <w:r>
+        <w:t xml:space="preserve"> </w:t>
+      </w:r>
+      <w:r>
+        <w:rPr>
+          <w:rFonts w:hint="eastAsia"/>
+        </w:rPr>
+        <w:t>如何设置字体的颜色和背景色？</w:t>
+      </w:r>
+    </w:p>
+    <w:p>
+      <w:r>
+        <w:t>5-4</w:t>
+      </w:r>
+      <w:r>
+        <w:t xml:space="preserve"> </w:t>
+      </w:r>
+      <w:r>
+        <w:rPr>
+          <w:rFonts w:hint="eastAsia"/>
+        </w:rPr>
+        <w:t>文本是如何输出的？</w:t>
+      </w:r>
+    </w:p>
+    <w:p>
+      <w:pPr>
+        <w:rPr>
+          <w:rFonts w:hint="eastAsia"/>
+        </w:rPr>
+      </w:pPr>
+      <w:r>
+        <w:t>5-5</w:t>
+      </w:r>
+      <w:r>
+        <w:t xml:space="preserve"> </w:t>
+      </w:r>
+      <w:r>
+        <w:rPr>
+          <w:rFonts w:hint="eastAsia"/>
+        </w:rPr>
+        <w:t>设计一个窗口，在窗口中有5行文字，字体分别为开题宋体仿宋体黑体和有缘，自豪有8到40线性增长，每一行得文字心爱轨迹出现后又小时，而且每一一行文字的颜色有RGB(0,0,0)到RGB</w:t>
+      </w:r>
+      <w:r>
+        <w:t>(255,255,255)</w:t>
+      </w:r>
+      <w:r>
+        <w:rPr>
+          <w:rFonts w:hint="eastAsia"/>
+        </w:rPr>
+        <w:t>线性增长。</w:t>
+      </w:r>
+    </w:p>
+    <w:p/>
+    <w:p>
+      <w:pPr>
+        <w:rPr>
+          <w:rFonts w:hint="eastAsia"/>
+        </w:rPr>
+      </w:pPr>
+      <w:r>
+        <w:t>6-1</w:t>
+      </w:r>
+      <w:r>
+        <w:t xml:space="preserve"> </w:t>
+      </w:r>
+      <w:r>
+        <w:rPr>
+          <w:rFonts w:hint="eastAsia"/>
+        </w:rPr>
+        <w:t>应用程序如何相应键盘消息？</w:t>
+      </w:r>
+    </w:p>
+    <w:p>
+      <w:r>
+        <w:t>6-2</w:t>
+      </w:r>
+      <w:r>
+        <w:t xml:space="preserve"> </w:t>
+      </w:r>
+      <w:r>
+        <w:rPr>
+          <w:rFonts w:hint="eastAsia"/>
+        </w:rPr>
+        <w:t>应用程序如何相应鼠标消息？</w:t>
+      </w:r>
+    </w:p>
+    <w:p>
+      <w:r>
+        <w:t>6-4</w:t>
+      </w:r>
+      <w:r>
+        <w:t xml:space="preserve"> </w:t>
+      </w:r>
+      <w:r>
+        <w:rPr>
+          <w:rFonts w:hint="eastAsia"/>
+        </w:rPr>
+        <w:t>设计一个鼠标应用程序，当单击鼠标左键是，窗口中显示“LEFT BUTTON；当单击鼠标右键时，窗口中显示</w:t>
+      </w:r>
+      <w:r>
+        <w:t>”RIGHT BUTTON”</w:t>
+      </w:r>
+      <w:r>
+        <w:rPr>
+          <w:rFonts w:hint="eastAsia"/>
+        </w:rPr>
+        <w:t>把窗口分成5个区域，者5个区域的颜色分别为红绿蓝黄和红。要求当鼠标在者5个区域移动式，分别显示不同的鼠标央视。当鼠标在白色区域是，鼠标央视为没人的箭头；当鼠标在绿色区域是，央视为“十</w:t>
+      </w:r>
+      <w:r>
+        <w:t>”</w:t>
+      </w:r>
+      <w:r>
+        <w:rPr>
+          <w:rFonts w:hint="eastAsia"/>
+        </w:rPr>
+        <w:t>字型；当鼠标在蓝色区域时，央视为“东北-西南”方向的双向箭头；当鼠标在黄色区域是，其样式为“南-北”方向的双向箭头；当鼠标在红色区域是，为“沙漏“</w:t>
+      </w:r>
+      <w:r>
+        <w:rPr>
+          <w:rFonts w:hint="eastAsia"/>
+        </w:rPr>
+        <w:t>形光标。</w:t>
+      </w:r>
+    </w:p>
+    <w:p>
+      <w:pPr>
+        <w:rPr>
+          <w:rFonts w:hint="eastAsia"/>
+        </w:rPr>
+      </w:pPr>
+      <w:r>
+        <w:t>6-6</w:t>
+      </w:r>
+      <w:r>
+        <w:t xml:space="preserve"> </w:t>
+      </w:r>
+      <w:r>
+        <w:rPr>
+          <w:rFonts w:hint="eastAsia"/>
+        </w:rPr>
+        <w:t>设计一个键盘程序，当按Ctrl键时，表明要画椭圆；当按</w:t>
+      </w:r>
+      <w:r>
+        <w:t>Shift</w:t>
+      </w:r>
+      <w:r>
+        <w:rPr>
+          <w:rFonts w:hint="eastAsia"/>
+        </w:rPr>
+        <w:t>键时，表明要画矩形。然后单击右箭头键，椭圆或矩形的长度加10，单击向下箭头时，椭圆或矩形的高度加10；单击Home键是，整个原型或矩形想做移动；单击End键时，整个原型或矩形向右移动；单击</w:t>
+      </w:r>
+      <w:proofErr w:type="spellStart"/>
+      <w:r>
+        <w:rPr>
+          <w:rFonts w:hint="eastAsia"/>
+        </w:rPr>
+        <w:t>PageUp</w:t>
+      </w:r>
+      <w:proofErr w:type="spellEnd"/>
+      <w:r>
+        <w:rPr>
+          <w:rFonts w:hint="eastAsia"/>
+        </w:rPr>
+        <w:t>键时，整个原型或矩形向上移动；单击</w:t>
+      </w:r>
+      <w:proofErr w:type="spellStart"/>
+      <w:r>
+        <w:rPr>
+          <w:rFonts w:hint="eastAsia"/>
+        </w:rPr>
+        <w:t>PageDown</w:t>
+      </w:r>
+      <w:proofErr w:type="spellEnd"/>
+      <w:r>
+        <w:rPr>
+          <w:rFonts w:hint="eastAsia"/>
+        </w:rPr>
+        <w:t>键时，整个原型或矩阵向下移动。图6</w:t>
+      </w:r>
+      <w:r>
+        <w:t>5</w:t>
+      </w:r>
+      <w:r>
+        <w:rPr>
+          <w:rFonts w:hint="eastAsia"/>
+        </w:rPr>
+        <w:t>所示为画元后一句上述操作把圆移动到重建为至的情形。</w:t>
+      </w:r>
+    </w:p>
+    <w:p>
+      <w:r>
+        <w:rPr>
+          <w:rFonts w:hint="eastAsia"/>
+        </w:rPr>
+        <w:t>6-</w:t>
+      </w:r>
+      <w:r>
+        <w:t xml:space="preserve">8 </w:t>
+      </w:r>
+      <w:r>
+        <w:rPr>
+          <w:rFonts w:hint="eastAsia"/>
+        </w:rPr>
+        <w:t>编写一个鼠标应用程序，当按下鼠标左键并在窗口中移动时，窗口中鼠标所经历过的个点颜色神色职位黑色，松开鼠标左键时，将上述个点亮亮之间连线。单击鼠标左键时，清空窗口。</w:t>
+      </w:r>
+    </w:p>
+    <w:p>
+      <w:r>
+        <w:t>7-4</w:t>
+      </w:r>
+      <w:r>
+        <w:t xml:space="preserve"> </w:t>
+      </w:r>
+      <w:r>
+        <w:rPr>
+          <w:rFonts w:hint="eastAsia"/>
+        </w:rPr>
+        <w:t>如何应用对话框资源？</w:t>
+      </w:r>
+    </w:p>
+    <w:p>
+      <w:pPr>
+        <w:rPr>
+          <w:rFonts w:hint="eastAsia"/>
+        </w:rPr>
+      </w:pPr>
+      <w:r>
+        <w:t>7-5</w:t>
+      </w:r>
+      <w:r>
+        <w:t xml:space="preserve"> </w:t>
+      </w:r>
+      <w:r>
+        <w:rPr>
+          <w:rFonts w:hint="eastAsia"/>
+        </w:rPr>
+        <w:t>模态对话框与非哦太对话框有何区别？在编程上有何不同？</w:t>
+      </w:r>
+    </w:p>
+    <w:p>
+      <w:r>
+        <w:t>7-6</w:t>
+      </w:r>
+      <w:r>
+        <w:t xml:space="preserve"> </w:t>
+      </w:r>
+      <w:r>
+        <w:rPr>
+          <w:rFonts w:hint="eastAsia"/>
+        </w:rPr>
+        <w:t>如何利用图标资源？</w:t>
+      </w:r>
+    </w:p>
+    <w:p>
+      <w:pPr>
+        <w:rPr>
+          <w:rFonts w:hint="eastAsia"/>
+        </w:rPr>
+      </w:pPr>
+      <w:r>
+        <w:t>7-7</w:t>
+      </w:r>
+      <w:r>
+        <w:t xml:space="preserve"> </w:t>
+      </w:r>
+      <w:r>
+        <w:rPr>
+          <w:rFonts w:hint="eastAsia"/>
+        </w:rPr>
+        <w:t>创建一个菜单，包含三个菜单向，分别为“文件</w:t>
+      </w:r>
+      <w:r>
+        <w:t>”</w:t>
+      </w:r>
+      <w:r>
+        <w:rPr>
+          <w:rFonts w:hint="eastAsia"/>
+        </w:rPr>
+        <w:t>、“计算”和“帮助”，其中文件菜单项包含打开保存另存为退出等选项；计算菜单项包含计算综合计算方差计算均方差等选项；帮助菜单项包含计算综合帮助计算方差帮助计算均方差帮助和关于等项。</w:t>
+      </w:r>
+    </w:p>
+    <w:p>
+      <w:pPr>
+        <w:rPr>
+          <w:rFonts w:hint="eastAsia"/>
+        </w:rPr>
+      </w:pPr>
+      <w:r>
+        <w:t>7-</w:t>
+      </w:r>
+      <w:r>
+        <w:rPr>
+          <w:rFonts w:hint="eastAsia"/>
+        </w:rPr>
+        <w:t>11</w:t>
+      </w:r>
+      <w:r>
+        <w:t xml:space="preserve"> </w:t>
+      </w:r>
+      <w:r>
+        <w:rPr>
+          <w:rFonts w:hint="eastAsia"/>
+        </w:rPr>
+        <w:t>创建一个对话框其中有文件编辑和帮助菜单其中在文件次阿丹中哦与新建打开另存为页面设置打印和退出等选项，选择文件菜单中的打开选项时弹出打开通用对话框选择另存为选项时弹出另存为通用对话框字啊变价菜单中有字体和颜色选项选择字体时弹出字体通用对话框选择颜色选项时弹出颜色通用对话框如图78所示时选择字体选项时弹出的字体通用对话框。</w:t>
+      </w:r>
+    </w:p>
+    <w:p>
+      <w:r>
+        <w:t>7-12</w:t>
+      </w:r>
+      <w:r>
+        <w:t xml:space="preserve"> </w:t>
+      </w:r>
+      <w:r>
+        <w:rPr>
+          <w:rFonts w:hint="eastAsia"/>
+        </w:rPr>
+        <w:t>在窗口中显示一个球改球衣与水平丑奴儿个45都家教座直线运动当遇到边界时反弹</w:t>
+      </w:r>
+      <w:r>
+        <w:rPr>
+          <w:rFonts w:hint="eastAsia"/>
+        </w:rPr>
+        <w:lastRenderedPageBreak/>
+        <w:t>回来仍与水平成45都教继续运动。</w:t>
+      </w:r>
+    </w:p>
+    <w:p/>
+    <w:p>
+      <w:r>
+        <w:t>9-17</w:t>
+      </w:r>
+      <w:r>
+        <w:t xml:space="preserve"> </w:t>
+      </w:r>
+      <w:r>
+        <w:rPr>
+          <w:rFonts w:hint="eastAsia"/>
+        </w:rPr>
+        <w:t>如何935所示创建应用程序，在形状列表框中选择要绘制的图形，在比颜色下拉列表框汇总选择画笔的颜色，在刷子颜色下拉列表框中选择画刷的颜色，在线性组合框中选择画笔的线性，在填充类型中选择画刷填充类型，单击绘图按钮按照前面的选项绘制图形，单击退出按钮退出程序。</w:t>
+      </w:r>
+    </w:p>
+    <w:p>
+      <w:pPr>
+        <w:rPr>
+          <w:rFonts w:hint="eastAsia"/>
+        </w:rPr>
+      </w:pPr>
+      <w:r>
+        <w:t>9-22</w:t>
+      </w:r>
+      <w:r>
+        <w:t xml:space="preserve"> </w:t>
+      </w:r>
+      <w:r>
+        <w:rPr>
+          <w:rFonts w:hint="eastAsia"/>
+        </w:rPr>
+        <w:t>编写一个程序能够输入学生的信息包括学好姓名性别年龄和所在的惜别并能根据学生的学好姓名和惜别来进行检索，当减缩到的信息潮各国一个时，能够依次显示。</w:t>
+      </w:r>
+    </w:p>
+    <w:p>
+      <w:pPr>
+        <w:rPr>
+          <w:rFonts w:hint="eastAsia"/>
+        </w:rPr>
+      </w:pPr>
+      <w:r>
+        <w:t>9-23</w:t>
+      </w:r>
+      <w:r>
+        <w:t xml:space="preserve"> </w:t>
+      </w:r>
+      <w:r>
+        <w:rPr>
+          <w:rFonts w:hint="eastAsia"/>
+        </w:rPr>
+        <w:t>创建一个如何937所示的界面，滑杆条1的华东范围为1 100滑杆条2的华东范围为4 16 List</w:t>
+      </w:r>
+      <w:r>
+        <w:t xml:space="preserve"> </w:t>
+      </w:r>
+      <w:r>
+        <w:rPr>
+          <w:rFonts w:hint="eastAsia"/>
+        </w:rPr>
+        <w:t>Control中列出6中颜色，Tree</w:t>
+      </w:r>
+      <w:r>
+        <w:t xml:space="preserve"> </w:t>
+      </w:r>
+      <w:r>
+        <w:rPr>
+          <w:rFonts w:hint="eastAsia"/>
+        </w:rPr>
+        <w:t>Control中可以进行项目内容的梳妆显示。</w:t>
       </w:r>
       <w:bookmarkStart w:id="0" w:name="_GoBack"/>
       <w:bookmarkEnd w:id="0"/>
@@ -397,8 +1140,400 @@
       </w:pPr>
     </w:lvl>
   </w:abstractNum>
+  <w:abstractNum w:abstractNumId="1" w15:restartNumberingAfterBreak="0">
+    <w:nsid w:val="2BC1553B"/>
+    <w:multiLevelType w:val="hybridMultilevel"/>
+    <w:tmpl w:val="EF1227D2"/>
+    <w:lvl w:ilvl="0" w:tplc="873A3B8C">
+      <w:start w:val="1"/>
+      <w:numFmt w:val="decimal"/>
+      <w:lvlText w:val="%1."/>
+      <w:lvlJc w:val="left"/>
+      <w:pPr>
+        <w:ind w:left="780" w:hanging="360"/>
+      </w:pPr>
+      <w:rPr>
+        <w:rFonts w:hint="default"/>
+      </w:rPr>
+    </w:lvl>
+    <w:lvl w:ilvl="1" w:tplc="04090019" w:tentative="1">
+      <w:start w:val="1"/>
+      <w:numFmt w:val="lowerLetter"/>
+      <w:lvlText w:val="%2)"/>
+      <w:lvlJc w:val="left"/>
+      <w:pPr>
+        <w:ind w:left="1260" w:hanging="420"/>
+      </w:pPr>
+    </w:lvl>
+    <w:lvl w:ilvl="2" w:tplc="0409001B" w:tentative="1">
+      <w:start w:val="1"/>
+      <w:numFmt w:val="lowerRoman"/>
+      <w:lvlText w:val="%3."/>
+      <w:lvlJc w:val="right"/>
+      <w:pPr>
+        <w:ind w:left="1680" w:hanging="420"/>
+      </w:pPr>
+    </w:lvl>
+    <w:lvl w:ilvl="3" w:tplc="0409000F" w:tentative="1">
+      <w:start w:val="1"/>
+      <w:numFmt w:val="decimal"/>
+      <w:lvlText w:val="%4."/>
+      <w:lvlJc w:val="left"/>
+      <w:pPr>
+        <w:ind w:left="2100" w:hanging="420"/>
+      </w:pPr>
+    </w:lvl>
+    <w:lvl w:ilvl="4" w:tplc="04090019" w:tentative="1">
+      <w:start w:val="1"/>
+      <w:numFmt w:val="lowerLetter"/>
+      <w:lvlText w:val="%5)"/>
+      <w:lvlJc w:val="left"/>
+      <w:pPr>
+        <w:ind w:left="2520" w:hanging="420"/>
+      </w:pPr>
+    </w:lvl>
+    <w:lvl w:ilvl="5" w:tplc="0409001B" w:tentative="1">
+      <w:start w:val="1"/>
+      <w:numFmt w:val="lowerRoman"/>
+      <w:lvlText w:val="%6."/>
+      <w:lvlJc w:val="right"/>
+      <w:pPr>
+        <w:ind w:left="2940" w:hanging="420"/>
+      </w:pPr>
+    </w:lvl>
+    <w:lvl w:ilvl="6" w:tplc="0409000F" w:tentative="1">
+      <w:start w:val="1"/>
+      <w:numFmt w:val="decimal"/>
+      <w:lvlText w:val="%7."/>
+      <w:lvlJc w:val="left"/>
+      <w:pPr>
+        <w:ind w:left="3360" w:hanging="420"/>
+      </w:pPr>
+    </w:lvl>
+    <w:lvl w:ilvl="7" w:tplc="04090019" w:tentative="1">
+      <w:start w:val="1"/>
+      <w:numFmt w:val="lowerLetter"/>
+      <w:lvlText w:val="%8)"/>
+      <w:lvlJc w:val="left"/>
+      <w:pPr>
+        <w:ind w:left="3780" w:hanging="420"/>
+      </w:pPr>
+    </w:lvl>
+    <w:lvl w:ilvl="8" w:tplc="0409001B" w:tentative="1">
+      <w:start w:val="1"/>
+      <w:numFmt w:val="lowerRoman"/>
+      <w:lvlText w:val="%9."/>
+      <w:lvlJc w:val="right"/>
+      <w:pPr>
+        <w:ind w:left="4200" w:hanging="420"/>
+      </w:pPr>
+    </w:lvl>
+  </w:abstractNum>
+  <w:abstractNum w:abstractNumId="2" w15:restartNumberingAfterBreak="0">
+    <w:nsid w:val="2C155E7F"/>
+    <w:multiLevelType w:val="hybridMultilevel"/>
+    <w:tmpl w:val="59E86D4A"/>
+    <w:lvl w:ilvl="0" w:tplc="ACAE1D24">
+      <w:start w:val="1"/>
+      <w:numFmt w:val="decimal"/>
+      <w:lvlText w:val="%1."/>
+      <w:lvlJc w:val="left"/>
+      <w:pPr>
+        <w:ind w:left="1200" w:hanging="360"/>
+      </w:pPr>
+      <w:rPr>
+        <w:rFonts w:hint="default"/>
+      </w:rPr>
+    </w:lvl>
+    <w:lvl w:ilvl="1" w:tplc="04090019" w:tentative="1">
+      <w:start w:val="1"/>
+      <w:numFmt w:val="lowerLetter"/>
+      <w:lvlText w:val="%2)"/>
+      <w:lvlJc w:val="left"/>
+      <w:pPr>
+        <w:ind w:left="1680" w:hanging="420"/>
+      </w:pPr>
+    </w:lvl>
+    <w:lvl w:ilvl="2" w:tplc="0409001B" w:tentative="1">
+      <w:start w:val="1"/>
+      <w:numFmt w:val="lowerRoman"/>
+      <w:lvlText w:val="%3."/>
+      <w:lvlJc w:val="right"/>
+      <w:pPr>
+        <w:ind w:left="2100" w:hanging="420"/>
+      </w:pPr>
+    </w:lvl>
+    <w:lvl w:ilvl="3" w:tplc="0409000F" w:tentative="1">
+      <w:start w:val="1"/>
+      <w:numFmt w:val="decimal"/>
+      <w:lvlText w:val="%4."/>
+      <w:lvlJc w:val="left"/>
+      <w:pPr>
+        <w:ind w:left="2520" w:hanging="420"/>
+      </w:pPr>
+    </w:lvl>
+    <w:lvl w:ilvl="4" w:tplc="04090019" w:tentative="1">
+      <w:start w:val="1"/>
+      <w:numFmt w:val="lowerLetter"/>
+      <w:lvlText w:val="%5)"/>
+      <w:lvlJc w:val="left"/>
+      <w:pPr>
+        <w:ind w:left="2940" w:hanging="420"/>
+      </w:pPr>
+    </w:lvl>
+    <w:lvl w:ilvl="5" w:tplc="0409001B" w:tentative="1">
+      <w:start w:val="1"/>
+      <w:numFmt w:val="lowerRoman"/>
+      <w:lvlText w:val="%6."/>
+      <w:lvlJc w:val="right"/>
+      <w:pPr>
+        <w:ind w:left="3360" w:hanging="420"/>
+      </w:pPr>
+    </w:lvl>
+    <w:lvl w:ilvl="6" w:tplc="0409000F" w:tentative="1">
+      <w:start w:val="1"/>
+      <w:numFmt w:val="decimal"/>
+      <w:lvlText w:val="%7."/>
+      <w:lvlJc w:val="left"/>
+      <w:pPr>
+        <w:ind w:left="3780" w:hanging="420"/>
+      </w:pPr>
+    </w:lvl>
+    <w:lvl w:ilvl="7" w:tplc="04090019" w:tentative="1">
+      <w:start w:val="1"/>
+      <w:numFmt w:val="lowerLetter"/>
+      <w:lvlText w:val="%8)"/>
+      <w:lvlJc w:val="left"/>
+      <w:pPr>
+        <w:ind w:left="4200" w:hanging="420"/>
+      </w:pPr>
+    </w:lvl>
+    <w:lvl w:ilvl="8" w:tplc="0409001B" w:tentative="1">
+      <w:start w:val="1"/>
+      <w:numFmt w:val="lowerRoman"/>
+      <w:lvlText w:val="%9."/>
+      <w:lvlJc w:val="right"/>
+      <w:pPr>
+        <w:ind w:left="4620" w:hanging="420"/>
+      </w:pPr>
+    </w:lvl>
+  </w:abstractNum>
+  <w:abstractNum w:abstractNumId="3" w15:restartNumberingAfterBreak="0">
+    <w:nsid w:val="551A0F1E"/>
+    <w:multiLevelType w:val="hybridMultilevel"/>
+    <w:tmpl w:val="6812D144"/>
+    <w:lvl w:ilvl="0" w:tplc="891A3568">
+      <w:start w:val="1"/>
+      <w:numFmt w:val="decimal"/>
+      <w:lvlText w:val="%1."/>
+      <w:lvlJc w:val="left"/>
+      <w:pPr>
+        <w:ind w:left="1560" w:hanging="360"/>
+      </w:pPr>
+      <w:rPr>
+        <w:rFonts w:hint="default"/>
+      </w:rPr>
+    </w:lvl>
+    <w:lvl w:ilvl="1" w:tplc="04090019" w:tentative="1">
+      <w:start w:val="1"/>
+      <w:numFmt w:val="lowerLetter"/>
+      <w:lvlText w:val="%2)"/>
+      <w:lvlJc w:val="left"/>
+      <w:pPr>
+        <w:ind w:left="2040" w:hanging="420"/>
+      </w:pPr>
+    </w:lvl>
+    <w:lvl w:ilvl="2" w:tplc="0409001B" w:tentative="1">
+      <w:start w:val="1"/>
+      <w:numFmt w:val="lowerRoman"/>
+      <w:lvlText w:val="%3."/>
+      <w:lvlJc w:val="right"/>
+      <w:pPr>
+        <w:ind w:left="2460" w:hanging="420"/>
+      </w:pPr>
+    </w:lvl>
+    <w:lvl w:ilvl="3" w:tplc="0409000F" w:tentative="1">
+      <w:start w:val="1"/>
+      <w:numFmt w:val="decimal"/>
+      <w:lvlText w:val="%4."/>
+      <w:lvlJc w:val="left"/>
+      <w:pPr>
+        <w:ind w:left="2880" w:hanging="420"/>
+      </w:pPr>
+    </w:lvl>
+    <w:lvl w:ilvl="4" w:tplc="04090019" w:tentative="1">
+      <w:start w:val="1"/>
+      <w:numFmt w:val="lowerLetter"/>
+      <w:lvlText w:val="%5)"/>
+      <w:lvlJc w:val="left"/>
+      <w:pPr>
+        <w:ind w:left="3300" w:hanging="420"/>
+      </w:pPr>
+    </w:lvl>
+    <w:lvl w:ilvl="5" w:tplc="0409001B" w:tentative="1">
+      <w:start w:val="1"/>
+      <w:numFmt w:val="lowerRoman"/>
+      <w:lvlText w:val="%6."/>
+      <w:lvlJc w:val="right"/>
+      <w:pPr>
+        <w:ind w:left="3720" w:hanging="420"/>
+      </w:pPr>
+    </w:lvl>
+    <w:lvl w:ilvl="6" w:tplc="0409000F" w:tentative="1">
+      <w:start w:val="1"/>
+      <w:numFmt w:val="decimal"/>
+      <w:lvlText w:val="%7."/>
+      <w:lvlJc w:val="left"/>
+      <w:pPr>
+        <w:ind w:left="4140" w:hanging="420"/>
+      </w:pPr>
+    </w:lvl>
+    <w:lvl w:ilvl="7" w:tplc="04090019" w:tentative="1">
+      <w:start w:val="1"/>
+      <w:numFmt w:val="lowerLetter"/>
+      <w:lvlText w:val="%8)"/>
+      <w:lvlJc w:val="left"/>
+      <w:pPr>
+        <w:ind w:left="4560" w:hanging="420"/>
+      </w:pPr>
+    </w:lvl>
+    <w:lvl w:ilvl="8" w:tplc="0409001B" w:tentative="1">
+      <w:start w:val="1"/>
+      <w:numFmt w:val="lowerRoman"/>
+      <w:lvlText w:val="%9."/>
+      <w:lvlJc w:val="right"/>
+      <w:pPr>
+        <w:ind w:left="4980" w:hanging="420"/>
+      </w:pPr>
+    </w:lvl>
+  </w:abstractNum>
+  <w:abstractNum w:abstractNumId="4" w15:restartNumberingAfterBreak="0">
+    <w:nsid w:val="64B36C51"/>
+    <w:multiLevelType w:val="hybridMultilevel"/>
+    <w:tmpl w:val="61BABA82"/>
+    <w:lvl w:ilvl="0" w:tplc="04090001">
+      <w:start w:val="1"/>
+      <w:numFmt w:val="bullet"/>
+      <w:lvlText w:val=""/>
+      <w:lvlJc w:val="left"/>
+      <w:pPr>
+        <w:ind w:left="844" w:hanging="420"/>
+      </w:pPr>
+      <w:rPr>
+        <w:rFonts w:ascii="Wingdings" w:hAnsi="Wingdings" w:hint="default"/>
+      </w:rPr>
+    </w:lvl>
+    <w:lvl w:ilvl="1" w:tplc="04090003" w:tentative="1">
+      <w:start w:val="1"/>
+      <w:numFmt w:val="bullet"/>
+      <w:lvlText w:val=""/>
+      <w:lvlJc w:val="left"/>
+      <w:pPr>
+        <w:ind w:left="1264" w:hanging="420"/>
+      </w:pPr>
+      <w:rPr>
+        <w:rFonts w:ascii="Wingdings" w:hAnsi="Wingdings" w:hint="default"/>
+      </w:rPr>
+    </w:lvl>
+    <w:lvl w:ilvl="2" w:tplc="04090005" w:tentative="1">
+      <w:start w:val="1"/>
+      <w:numFmt w:val="bullet"/>
+      <w:lvlText w:val=""/>
+      <w:lvlJc w:val="left"/>
+      <w:pPr>
+        <w:ind w:left="1684" w:hanging="420"/>
+      </w:pPr>
+      <w:rPr>
+        <w:rFonts w:ascii="Wingdings" w:hAnsi="Wingdings" w:hint="default"/>
+      </w:rPr>
+    </w:lvl>
+    <w:lvl w:ilvl="3" w:tplc="04090001" w:tentative="1">
+      <w:start w:val="1"/>
+      <w:numFmt w:val="bullet"/>
+      <w:lvlText w:val=""/>
+      <w:lvlJc w:val="left"/>
+      <w:pPr>
+        <w:ind w:left="2104" w:hanging="420"/>
+      </w:pPr>
+      <w:rPr>
+        <w:rFonts w:ascii="Wingdings" w:hAnsi="Wingdings" w:hint="default"/>
+      </w:rPr>
+    </w:lvl>
+    <w:lvl w:ilvl="4" w:tplc="04090003" w:tentative="1">
+      <w:start w:val="1"/>
+      <w:numFmt w:val="bullet"/>
+      <w:lvlText w:val=""/>
+      <w:lvlJc w:val="left"/>
+      <w:pPr>
+        <w:ind w:left="2524" w:hanging="420"/>
+      </w:pPr>
+      <w:rPr>
+        <w:rFonts w:ascii="Wingdings" w:hAnsi="Wingdings" w:hint="default"/>
+      </w:rPr>
+    </w:lvl>
+    <w:lvl w:ilvl="5" w:tplc="04090005" w:tentative="1">
+      <w:start w:val="1"/>
+      <w:numFmt w:val="bullet"/>
+      <w:lvlText w:val=""/>
+      <w:lvlJc w:val="left"/>
+      <w:pPr>
+        <w:ind w:left="2944" w:hanging="420"/>
+      </w:pPr>
+      <w:rPr>
+        <w:rFonts w:ascii="Wingdings" w:hAnsi="Wingdings" w:hint="default"/>
+      </w:rPr>
+    </w:lvl>
+    <w:lvl w:ilvl="6" w:tplc="04090001" w:tentative="1">
+      <w:start w:val="1"/>
+      <w:numFmt w:val="bullet"/>
+      <w:lvlText w:val=""/>
+      <w:lvlJc w:val="left"/>
+      <w:pPr>
+        <w:ind w:left="3364" w:hanging="420"/>
+      </w:pPr>
+      <w:rPr>
+        <w:rFonts w:ascii="Wingdings" w:hAnsi="Wingdings" w:hint="default"/>
+      </w:rPr>
+    </w:lvl>
+    <w:lvl w:ilvl="7" w:tplc="04090003" w:tentative="1">
+      <w:start w:val="1"/>
+      <w:numFmt w:val="bullet"/>
+      <w:lvlText w:val=""/>
+      <w:lvlJc w:val="left"/>
+      <w:pPr>
+        <w:ind w:left="3784" w:hanging="420"/>
+      </w:pPr>
+      <w:rPr>
+        <w:rFonts w:ascii="Wingdings" w:hAnsi="Wingdings" w:hint="default"/>
+      </w:rPr>
+    </w:lvl>
+    <w:lvl w:ilvl="8" w:tplc="04090005" w:tentative="1">
+      <w:start w:val="1"/>
+      <w:numFmt w:val="bullet"/>
+      <w:lvlText w:val=""/>
+      <w:lvlJc w:val="left"/>
+      <w:pPr>
+        <w:ind w:left="4204" w:hanging="420"/>
+      </w:pPr>
+      <w:rPr>
+        <w:rFonts w:ascii="Wingdings" w:hAnsi="Wingdings" w:hint="default"/>
+      </w:rPr>
+    </w:lvl>
+  </w:abstractNum>
   <w:num w:numId="1">
     <w:abstractNumId w:val="0"/>
+  </w:num>
+  <w:num w:numId="2">
+    <w:abstractNumId w:val="4"/>
+  </w:num>
+  <w:num w:numId="3">
+    <w:abstractNumId w:val="2"/>
+  </w:num>
+  <w:num w:numId="4">
+    <w:abstractNumId w:val="3"/>
+  </w:num>
+  <w:num w:numId="5">
+    <w:abstractNumId w:val="1"/>
   </w:num>
 </w:numbering>
 </file>
@@ -1104,7 +2239,7 @@
 </file>
 
 <file path=customXml/itemProps1.xml><?xml version="1.0" encoding="utf-8"?>
-<ds:datastoreItem xmlns:ds="http://schemas.openxmlformats.org/officeDocument/2006/customXml" ds:itemID="{63F269C0-CE52-4CD6-8EF2-0F977D2A9564}">
+<ds:datastoreItem xmlns:ds="http://schemas.openxmlformats.org/officeDocument/2006/customXml" ds:itemID="{DC006152-356F-4F53-98B9-21E7CFE16E79}">
   <ds:schemaRefs>
     <ds:schemaRef ds:uri="http://schemas.openxmlformats.org/officeDocument/2006/bibliography"/>
   </ds:schemaRefs>

</xml_diff>